<commit_message>
Part Couchbase full 100%
</commit_message>
<xml_diff>
--- a/docs/DOCX_Trunk/specification_analyse_conception_.docx
+++ b/docs/DOCX_Trunk/specification_analyse_conception_.docx
@@ -617,6 +617,68 @@
       <w:pPr>
         <w:pStyle w:val="Standard"/>
         <w:rPr>
+          <w:sz w:val="24"/>
+          <w:szCs w:val="24"/>
+        </w:rPr>
+      </w:pPr>
+      <w:r>
+        <w:rPr>
+          <w:sz w:val="24"/>
+          <w:szCs w:val="24"/>
+        </w:rPr>
+        <w:t xml:space="preserve">Les services utilisant la requête N1QL sera développer dans la partie </w:t>
+      </w:r>
+      <w:proofErr w:type="spellStart"/>
+      <w:r>
+        <w:rPr>
+          <w:sz w:val="24"/>
+          <w:szCs w:val="24"/>
+        </w:rPr>
+        <w:t>Couchbase</w:t>
+      </w:r>
+      <w:proofErr w:type="spellEnd"/>
+      <w:r>
+        <w:rPr>
+          <w:sz w:val="24"/>
+          <w:szCs w:val="24"/>
+        </w:rPr>
+        <w:t xml:space="preserve"> sinon les autres services seront </w:t>
+      </w:r>
+      <w:r>
+        <w:rPr>
+          <w:sz w:val="24"/>
+          <w:szCs w:val="24"/>
+        </w:rPr>
+        <w:t>développés</w:t>
+      </w:r>
+      <w:r>
+        <w:rPr>
+          <w:sz w:val="24"/>
+          <w:szCs w:val="24"/>
+        </w:rPr>
+        <w:t xml:space="preserve"> dans les deux Moteurs MongoDB et </w:t>
+      </w:r>
+      <w:proofErr w:type="spellStart"/>
+      <w:r>
+        <w:rPr>
+          <w:sz w:val="24"/>
+          <w:szCs w:val="24"/>
+        </w:rPr>
+        <w:t>Couchbase</w:t>
+      </w:r>
+      <w:proofErr w:type="spellEnd"/>
+      <w:r>
+        <w:rPr>
+          <w:sz w:val="24"/>
+          <w:szCs w:val="24"/>
+        </w:rPr>
+        <w:t>.</w:t>
+      </w:r>
+    </w:p>
+    <w:p>
+      <w:pPr>
+        <w:pStyle w:val="Standard"/>
+        <w:rPr>
           <w:b/>
           <w:bCs/>
           <w:i/>
@@ -1002,22 +1064,6 @@
           <w:szCs w:val="24"/>
         </w:rPr>
         <w:t xml:space="preserve"> : Ce service peut utiliser une requête N1QL pour récupérer tous les appartements ayant un certain nombre de salles de bains.</w:t>
-      </w:r>
-    </w:p>
-    <w:p>
-      <w:pPr>
-        <w:pStyle w:val="Standard"/>
-        <w:rPr>
-          <w:sz w:val="36"/>
-          <w:szCs w:val="36"/>
-        </w:rPr>
-      </w:pPr>
-      <w:r>
-        <w:rPr>
-          <w:sz w:val="36"/>
-          <w:szCs w:val="36"/>
-        </w:rPr>
-        <w:br/>
       </w:r>
     </w:p>
     <w:p>
@@ -9399,21 +9445,7 @@
           <w:sz w:val="24"/>
           <w:szCs w:val="24"/>
         </w:rPr>
-        <w:t xml:space="preserve">Un User </w:t>
-      </w:r>
-      <w:r>
-        <w:rPr>
-          <w:sz w:val="24"/>
-          <w:szCs w:val="24"/>
-        </w:rPr>
-        <w:t>peut-être</w:t>
-      </w:r>
-      <w:r>
-        <w:rPr>
-          <w:sz w:val="24"/>
-          <w:szCs w:val="24"/>
-        </w:rPr>
-        <w:t xml:space="preserve"> </w:t>
+        <w:t xml:space="preserve">Un User peut-être </w:t>
       </w:r>
       <w:proofErr w:type="gramStart"/>
       <w:r>
@@ -13602,6 +13634,7 @@
   <w:style w:type="character" w:default="1" w:styleId="Policepardfaut">
     <w:name w:val="Default Paragraph Font"/>
     <w:uiPriority w:val="1"/>
+    <w:semiHidden/>
     <w:unhideWhenUsed/>
   </w:style>
   <w:style w:type="table" w:default="1" w:styleId="TableauNormal">

</xml_diff>